<commit_message>
Update report + Database for build
</commit_message>
<xml_diff>
--- a/Project Report.docx
+++ b/Project Report.docx
@@ -25,15 +25,7 @@
         <w:tab/>
       </w:r>
       <w:r>
-        <w:t xml:space="preserve">Kyan </w:t>
-      </w:r>
-      <w:proofErr w:type="gramStart"/>
-      <w:r>
-        <w:t>Bradley  -</w:t>
-      </w:r>
-      <w:proofErr w:type="gramEnd"/>
-      <w:r>
-        <w:t xml:space="preserve"> 21148698</w:t>
+        <w:t>Kyan Bradley  - 21148698</w:t>
       </w:r>
     </w:p>
     <w:p>
@@ -57,19 +49,11 @@
         <w:t xml:space="preserve">Project is available on GitHub: </w:t>
       </w:r>
       <w:hyperlink r:id="rId5" w:history="1">
-        <w:proofErr w:type="spellStart"/>
         <w:r>
           <w:rPr>
             <w:rStyle w:val="Hyperlink"/>
           </w:rPr>
-          <w:t>bradley-kyan</w:t>
-        </w:r>
-        <w:proofErr w:type="spellEnd"/>
-        <w:r>
-          <w:rPr>
-            <w:rStyle w:val="Hyperlink"/>
-          </w:rPr>
-          <w:t>/Checkers-Game-P2 (github.com)</w:t>
+          <w:t>bradley-kyan/Checkers-Game-P2 (github.com)</w:t>
         </w:r>
       </w:hyperlink>
     </w:p>
@@ -217,15 +201,7 @@
         <w:t>─</w:t>
       </w:r>
       <w:r>
-        <w:t xml:space="preserve"> </w:t>
-      </w:r>
-      <w:proofErr w:type="spellStart"/>
-      <w:r>
-        <w:t>javadoc</w:t>
-      </w:r>
-      <w:proofErr w:type="spellEnd"/>
-      <w:r>
-        <w:t>/         &lt;-- Project Javadoc</w:t>
+        <w:t xml:space="preserve"> javadoc/         &lt;-- Project Javadoc</w:t>
       </w:r>
     </w:p>
     <w:p>
@@ -248,20 +224,25 @@
         <w:t>─</w:t>
       </w:r>
       <w:r>
-        <w:t xml:space="preserve"> </w:t>
-      </w:r>
-      <w:proofErr w:type="spellStart"/>
-      <w:r>
-        <w:t>CheckersGame</w:t>
-      </w:r>
-      <w:proofErr w:type="spellEnd"/>
-      <w:r>
-        <w:t>/        &lt;-- Project Files</w:t>
+        <w:t xml:space="preserve"> CheckersGame/        &lt;-- Project Files</w:t>
       </w:r>
     </w:p>
     <w:p>
       <w:r>
         <w:t xml:space="preserve">   </w:t>
+      </w:r>
+    </w:p>
+    <w:p>
+      <w:pPr>
+        <w:pStyle w:val="Heading2"/>
+      </w:pPr>
+      <w:r>
+        <w:t>Error resolution</w:t>
+      </w:r>
+    </w:p>
+    <w:p>
+      <w:r>
+        <w:t>If for some reason the program does not load/start correctly, the database folder can be deleted “CheckersDB”. If this does not work, rebuilding the program will resolve all problems.</w:t>
       </w:r>
     </w:p>
     <w:sectPr>
@@ -842,6 +823,7 @@
   <w:style w:type="character" w:default="1" w:styleId="DefaultParagraphFont">
     <w:name w:val="Default Paragraph Font"/>
     <w:uiPriority w:val="1"/>
+    <w:semiHidden/>
     <w:unhideWhenUsed/>
   </w:style>
   <w:style w:type="table" w:default="1" w:styleId="TableNormal">

</xml_diff>